<commit_message>
update doc/Software Requirement Specification.docx
</commit_message>
<xml_diff>
--- a/doc/Software Requirement Specification.docx
+++ b/doc/Software Requirement Specification.docx
@@ -167,7 +167,7 @@
           <w:r>
             <w:fldChar w:fldCharType="separate"/>
           </w:r>
-          <w:hyperlink w:anchor="_Toc98338925" w:history="1">
+          <w:hyperlink w:anchor="_Toc99454491" w:history="1">
             <w:r>
               <w:rPr>
                 <w:rStyle w:val="Hyperlink"/>
@@ -208,7 +208,7 @@
                 <w:noProof/>
                 <w:webHidden/>
               </w:rPr>
-              <w:instrText xml:space="preserve"> PAGEREF _Toc98338925 \h </w:instrText>
+              <w:instrText xml:space="preserve"> PAGEREF _Toc99454491 \h </w:instrText>
             </w:r>
             <w:r>
               <w:rPr>
@@ -251,7 +251,7 @@
               <w:noProof/>
             </w:rPr>
           </w:pPr>
-          <w:hyperlink w:anchor="_Toc98338926" w:history="1">
+          <w:hyperlink w:anchor="_Toc99454492" w:history="1">
             <w:r>
               <w:rPr>
                 <w:rStyle w:val="Hyperlink"/>
@@ -292,7 +292,7 @@
                 <w:noProof/>
                 <w:webHidden/>
               </w:rPr>
-              <w:instrText xml:space="preserve"> PAGEREF _Toc98338926 \h </w:instrText>
+              <w:instrText xml:space="preserve"> PAGEREF _Toc99454492 \h </w:instrText>
             </w:r>
             <w:r>
               <w:rPr>
@@ -335,7 +335,7 @@
               <w:noProof/>
             </w:rPr>
           </w:pPr>
-          <w:hyperlink w:anchor="_Toc98338927" w:history="1">
+          <w:hyperlink w:anchor="_Toc99454493" w:history="1">
             <w:r>
               <w:rPr>
                 <w:rStyle w:val="Hyperlink"/>
@@ -376,7 +376,7 @@
                 <w:noProof/>
                 <w:webHidden/>
               </w:rPr>
-              <w:instrText xml:space="preserve"> PAGEREF _Toc98338927 \h </w:instrText>
+              <w:instrText xml:space="preserve"> PAGEREF _Toc99454493 \h </w:instrText>
             </w:r>
             <w:r>
               <w:rPr>
@@ -396,7 +396,7 @@
                 <w:noProof/>
                 <w:webHidden/>
               </w:rPr>
-              <w:t>5</w:t>
+              <w:t>4</w:t>
             </w:r>
             <w:r>
               <w:rPr>
@@ -419,7 +419,7 @@
               <w:noProof/>
             </w:rPr>
           </w:pPr>
-          <w:hyperlink w:anchor="_Toc98338928" w:history="1">
+          <w:hyperlink w:anchor="_Toc99454494" w:history="1">
             <w:r>
               <w:rPr>
                 <w:rStyle w:val="Hyperlink"/>
@@ -460,7 +460,7 @@
                 <w:noProof/>
                 <w:webHidden/>
               </w:rPr>
-              <w:instrText xml:space="preserve"> PAGEREF _Toc98338928 \h </w:instrText>
+              <w:instrText xml:space="preserve"> PAGEREF _Toc99454494 \h </w:instrText>
             </w:r>
             <w:r>
               <w:rPr>
@@ -480,7 +480,7 @@
                 <w:noProof/>
                 <w:webHidden/>
               </w:rPr>
-              <w:t>5</w:t>
+              <w:t>4</w:t>
             </w:r>
             <w:r>
               <w:rPr>
@@ -503,7 +503,7 @@
               <w:noProof/>
             </w:rPr>
           </w:pPr>
-          <w:hyperlink w:anchor="_Toc98338929" w:history="1">
+          <w:hyperlink w:anchor="_Toc99454495" w:history="1">
             <w:r>
               <w:rPr>
                 <w:rStyle w:val="Hyperlink"/>
@@ -544,7 +544,7 @@
                 <w:noProof/>
                 <w:webHidden/>
               </w:rPr>
-              <w:instrText xml:space="preserve"> PAGEREF _Toc98338929 \h </w:instrText>
+              <w:instrText xml:space="preserve"> PAGEREF _Toc99454495 \h </w:instrText>
             </w:r>
             <w:r>
               <w:rPr>
@@ -564,7 +564,7 @@
                 <w:noProof/>
                 <w:webHidden/>
               </w:rPr>
-              <w:t>5</w:t>
+              <w:t>4</w:t>
             </w:r>
             <w:r>
               <w:rPr>
@@ -587,7 +587,7 @@
               <w:noProof/>
             </w:rPr>
           </w:pPr>
-          <w:hyperlink w:anchor="_Toc98338930" w:history="1">
+          <w:hyperlink w:anchor="_Toc99454496" w:history="1">
             <w:r>
               <w:rPr>
                 <w:rStyle w:val="Hyperlink"/>
@@ -628,7 +628,7 @@
                 <w:noProof/>
                 <w:webHidden/>
               </w:rPr>
-              <w:instrText xml:space="preserve"> PAGEREF _Toc98338930 \h </w:instrText>
+              <w:instrText xml:space="preserve"> PAGEREF _Toc99454496 \h </w:instrText>
             </w:r>
             <w:r>
               <w:rPr>
@@ -648,7 +648,7 @@
                 <w:noProof/>
                 <w:webHidden/>
               </w:rPr>
-              <w:t>6</w:t>
+              <w:t>5</w:t>
             </w:r>
             <w:r>
               <w:rPr>
@@ -671,7 +671,7 @@
               <w:noProof/>
             </w:rPr>
           </w:pPr>
-          <w:hyperlink w:anchor="_Toc98338931" w:history="1">
+          <w:hyperlink w:anchor="_Toc99454497" w:history="1">
             <w:r>
               <w:rPr>
                 <w:rStyle w:val="Hyperlink"/>
@@ -712,7 +712,7 @@
                 <w:noProof/>
                 <w:webHidden/>
               </w:rPr>
-              <w:instrText xml:space="preserve"> PAGEREF _Toc98338931 \h </w:instrText>
+              <w:instrText xml:space="preserve"> PAGEREF _Toc99454497 \h </w:instrText>
             </w:r>
             <w:r>
               <w:rPr>
@@ -732,7 +732,7 @@
                 <w:noProof/>
                 <w:webHidden/>
               </w:rPr>
-              <w:t>6</w:t>
+              <w:t>5</w:t>
             </w:r>
             <w:r>
               <w:rPr>
@@ -755,7 +755,7 @@
               <w:noProof/>
             </w:rPr>
           </w:pPr>
-          <w:hyperlink w:anchor="_Toc98338932" w:history="1">
+          <w:hyperlink w:anchor="_Toc99454498" w:history="1">
             <w:r>
               <w:rPr>
                 <w:rStyle w:val="Hyperlink"/>
@@ -796,7 +796,7 @@
                 <w:noProof/>
                 <w:webHidden/>
               </w:rPr>
-              <w:instrText xml:space="preserve"> PAGEREF _Toc98338932 \h </w:instrText>
+              <w:instrText xml:space="preserve"> PAGEREF _Toc99454498 \h </w:instrText>
             </w:r>
             <w:r>
               <w:rPr>
@@ -839,7 +839,7 @@
               <w:noProof/>
             </w:rPr>
           </w:pPr>
-          <w:hyperlink w:anchor="_Toc98338933" w:history="1">
+          <w:hyperlink w:anchor="_Toc99454499" w:history="1">
             <w:r>
               <w:rPr>
                 <w:rStyle w:val="Hyperlink"/>
@@ -880,7 +880,7 @@
                 <w:noProof/>
                 <w:webHidden/>
               </w:rPr>
-              <w:instrText xml:space="preserve"> PAGEREF _Toc98338933 \h </w:instrText>
+              <w:instrText xml:space="preserve"> PAGEREF _Toc99454499 \h </w:instrText>
             </w:r>
             <w:r>
               <w:rPr>
@@ -900,7 +900,7 @@
                 <w:noProof/>
                 <w:webHidden/>
               </w:rPr>
-              <w:t>7</w:t>
+              <w:t>6</w:t>
             </w:r>
             <w:r>
               <w:rPr>
@@ -922,7 +922,7 @@
               <w:noProof/>
             </w:rPr>
           </w:pPr>
-          <w:hyperlink w:anchor="_Toc98338934" w:history="1">
+          <w:hyperlink w:anchor="_Toc99454500" w:history="1">
             <w:r>
               <w:rPr>
                 <w:rStyle w:val="Hyperlink"/>
@@ -949,7 +949,7 @@
                 <w:noProof/>
                 <w:webHidden/>
               </w:rPr>
-              <w:instrText xml:space="preserve"> PAGEREF _Toc98338934 \h </w:instrText>
+              <w:instrText xml:space="preserve"> PAGEREF _Toc99454500 \h </w:instrText>
             </w:r>
             <w:r>
               <w:rPr>
@@ -969,7 +969,7 @@
                 <w:noProof/>
                 <w:webHidden/>
               </w:rPr>
-              <w:t>7</w:t>
+              <w:t>6</w:t>
             </w:r>
             <w:r>
               <w:rPr>
@@ -991,7 +991,7 @@
               <w:noProof/>
             </w:rPr>
           </w:pPr>
-          <w:hyperlink w:anchor="_Toc98338935" w:history="1">
+          <w:hyperlink w:anchor="_Toc99454501" w:history="1">
             <w:r>
               <w:rPr>
                 <w:rStyle w:val="Hyperlink"/>
@@ -1018,7 +1018,7 @@
                 <w:noProof/>
                 <w:webHidden/>
               </w:rPr>
-              <w:instrText xml:space="preserve"> PAGEREF _Toc98338935 \h </w:instrText>
+              <w:instrText xml:space="preserve"> PAGEREF _Toc99454501 \h </w:instrText>
             </w:r>
             <w:r>
               <w:rPr>
@@ -1038,7 +1038,7 @@
                 <w:noProof/>
                 <w:webHidden/>
               </w:rPr>
-              <w:t>7</w:t>
+              <w:t>6</w:t>
             </w:r>
             <w:r>
               <w:rPr>
@@ -1060,7 +1060,7 @@
               <w:noProof/>
             </w:rPr>
           </w:pPr>
-          <w:hyperlink w:anchor="_Toc98338936" w:history="1">
+          <w:hyperlink w:anchor="_Toc99454502" w:history="1">
             <w:r>
               <w:rPr>
                 <w:rStyle w:val="Hyperlink"/>
@@ -1087,7 +1087,7 @@
                 <w:noProof/>
                 <w:webHidden/>
               </w:rPr>
-              <w:instrText xml:space="preserve"> PAGEREF _Toc98338936 \h </w:instrText>
+              <w:instrText xml:space="preserve"> PAGEREF _Toc99454502 \h </w:instrText>
             </w:r>
             <w:r>
               <w:rPr>
@@ -1107,7 +1107,7 @@
                 <w:noProof/>
                 <w:webHidden/>
               </w:rPr>
-              <w:t>8</w:t>
+              <w:t>7</w:t>
             </w:r>
             <w:r>
               <w:rPr>
@@ -1129,7 +1129,7 @@
               <w:noProof/>
             </w:rPr>
           </w:pPr>
-          <w:hyperlink w:anchor="_Toc98338937" w:history="1">
+          <w:hyperlink w:anchor="_Toc99454503" w:history="1">
             <w:r>
               <w:rPr>
                 <w:rStyle w:val="Hyperlink"/>
@@ -1156,7 +1156,7 @@
                 <w:noProof/>
                 <w:webHidden/>
               </w:rPr>
-              <w:instrText xml:space="preserve"> PAGEREF _Toc98338937 \h </w:instrText>
+              <w:instrText xml:space="preserve"> PAGEREF _Toc99454503 \h </w:instrText>
             </w:r>
             <w:r>
               <w:rPr>
@@ -1176,7 +1176,7 @@
                 <w:noProof/>
                 <w:webHidden/>
               </w:rPr>
-              <w:t>8</w:t>
+              <w:t>7</w:t>
             </w:r>
             <w:r>
               <w:rPr>
@@ -1198,7 +1198,7 @@
               <w:noProof/>
             </w:rPr>
           </w:pPr>
-          <w:hyperlink w:anchor="_Toc98338938" w:history="1">
+          <w:hyperlink w:anchor="_Toc99454504" w:history="1">
             <w:r>
               <w:rPr>
                 <w:rStyle w:val="Hyperlink"/>
@@ -1225,7 +1225,7 @@
                 <w:noProof/>
                 <w:webHidden/>
               </w:rPr>
-              <w:instrText xml:space="preserve"> PAGEREF _Toc98338938 \h </w:instrText>
+              <w:instrText xml:space="preserve"> PAGEREF _Toc99454504 \h </w:instrText>
             </w:r>
             <w:r>
               <w:rPr>
@@ -1245,7 +1245,7 @@
                 <w:noProof/>
                 <w:webHidden/>
               </w:rPr>
-              <w:t>9</w:t>
+              <w:t>8</w:t>
             </w:r>
             <w:r>
               <w:rPr>
@@ -1268,7 +1268,7 @@
               <w:noProof/>
             </w:rPr>
           </w:pPr>
-          <w:hyperlink w:anchor="_Toc98338939" w:history="1">
+          <w:hyperlink w:anchor="_Toc99454505" w:history="1">
             <w:r>
               <w:rPr>
                 <w:rStyle w:val="Hyperlink"/>
@@ -1309,7 +1309,7 @@
                 <w:noProof/>
                 <w:webHidden/>
               </w:rPr>
-              <w:instrText xml:space="preserve"> PAGEREF _Toc98338939 \h </w:instrText>
+              <w:instrText xml:space="preserve"> PAGEREF _Toc99454505 \h </w:instrText>
             </w:r>
             <w:r>
               <w:rPr>
@@ -1329,7 +1329,7 @@
                 <w:noProof/>
                 <w:webHidden/>
               </w:rPr>
-              <w:t>9</w:t>
+              <w:t>8</w:t>
             </w:r>
             <w:r>
               <w:rPr>
@@ -1352,7 +1352,7 @@
               <w:noProof/>
             </w:rPr>
           </w:pPr>
-          <w:hyperlink w:anchor="_Toc98338940" w:history="1">
+          <w:hyperlink w:anchor="_Toc99454506" w:history="1">
             <w:r>
               <w:rPr>
                 <w:rStyle w:val="Hyperlink"/>
@@ -1393,7 +1393,7 @@
                 <w:noProof/>
                 <w:webHidden/>
               </w:rPr>
-              <w:instrText xml:space="preserve"> PAGEREF _Toc98338940 \h </w:instrText>
+              <w:instrText xml:space="preserve"> PAGEREF _Toc99454506 \h </w:instrText>
             </w:r>
             <w:r>
               <w:rPr>
@@ -1413,7 +1413,7 @@
                 <w:noProof/>
                 <w:webHidden/>
               </w:rPr>
-              <w:t>10</w:t>
+              <w:t>9</w:t>
             </w:r>
             <w:r>
               <w:rPr>
@@ -1436,7 +1436,7 @@
               <w:noProof/>
             </w:rPr>
           </w:pPr>
-          <w:hyperlink w:anchor="_Toc98338941" w:history="1">
+          <w:hyperlink w:anchor="_Toc99454507" w:history="1">
             <w:r>
               <w:rPr>
                 <w:rStyle w:val="Hyperlink"/>
@@ -1477,7 +1477,7 @@
                 <w:noProof/>
                 <w:webHidden/>
               </w:rPr>
-              <w:instrText xml:space="preserve"> PAGEREF _Toc98338941 \h </w:instrText>
+              <w:instrText xml:space="preserve"> PAGEREF _Toc99454507 \h </w:instrText>
             </w:r>
             <w:r>
               <w:rPr>
@@ -1497,7 +1497,7 @@
                 <w:noProof/>
                 <w:webHidden/>
               </w:rPr>
-              <w:t>11</w:t>
+              <w:t>10</w:t>
             </w:r>
             <w:r>
               <w:rPr>
@@ -1520,7 +1520,7 @@
               <w:noProof/>
             </w:rPr>
           </w:pPr>
-          <w:hyperlink w:anchor="_Toc98338942" w:history="1">
+          <w:hyperlink w:anchor="_Toc99454508" w:history="1">
             <w:r>
               <w:rPr>
                 <w:rStyle w:val="Hyperlink"/>
@@ -1561,7 +1561,7 @@
                 <w:noProof/>
                 <w:webHidden/>
               </w:rPr>
-              <w:instrText xml:space="preserve"> PAGEREF _Toc98338942 \h </w:instrText>
+              <w:instrText xml:space="preserve"> PAGEREF _Toc99454508 \h </w:instrText>
             </w:r>
             <w:r>
               <w:rPr>
@@ -1581,7 +1581,7 @@
                 <w:noProof/>
                 <w:webHidden/>
               </w:rPr>
-              <w:t>11</w:t>
+              <w:t>10</w:t>
             </w:r>
             <w:r>
               <w:rPr>
@@ -1604,7 +1604,7 @@
               <w:noProof/>
             </w:rPr>
           </w:pPr>
-          <w:hyperlink w:anchor="_Toc98338943" w:history="1">
+          <w:hyperlink w:anchor="_Toc99454509" w:history="1">
             <w:r>
               <w:rPr>
                 <w:rStyle w:val="Hyperlink"/>
@@ -1624,7 +1624,7 @@
                 <w:rStyle w:val="Hyperlink"/>
                 <w:noProof/>
               </w:rPr>
-              <w:t>Email Confirmation</w:t>
+              <w:t>Post vaccinate</w:t>
             </w:r>
             <w:r>
               <w:rPr>
@@ -1645,7 +1645,7 @@
                 <w:noProof/>
                 <w:webHidden/>
               </w:rPr>
-              <w:instrText xml:space="preserve"> PAGEREF _Toc98338943 \h </w:instrText>
+              <w:instrText xml:space="preserve"> PAGEREF _Toc99454509 \h </w:instrText>
             </w:r>
             <w:r>
               <w:rPr>
@@ -1688,7 +1688,7 @@
               <w:noProof/>
             </w:rPr>
           </w:pPr>
-          <w:hyperlink w:anchor="_Toc98338944" w:history="1">
+          <w:hyperlink w:anchor="_Toc99454510" w:history="1">
             <w:r>
               <w:rPr>
                 <w:rStyle w:val="Hyperlink"/>
@@ -1729,7 +1729,7 @@
                 <w:noProof/>
                 <w:webHidden/>
               </w:rPr>
-              <w:instrText xml:space="preserve"> PAGEREF _Toc98338944 \h </w:instrText>
+              <w:instrText xml:space="preserve"> PAGEREF _Toc99454510 \h </w:instrText>
             </w:r>
             <w:r>
               <w:rPr>
@@ -1772,7 +1772,7 @@
               <w:noProof/>
             </w:rPr>
           </w:pPr>
-          <w:hyperlink w:anchor="_Toc98338945" w:history="1">
+          <w:hyperlink w:anchor="_Toc99454511" w:history="1">
             <w:r>
               <w:rPr>
                 <w:rStyle w:val="Hyperlink"/>
@@ -1813,7 +1813,7 @@
                 <w:noProof/>
                 <w:webHidden/>
               </w:rPr>
-              <w:instrText xml:space="preserve"> PAGEREF _Toc98338945 \h </w:instrText>
+              <w:instrText xml:space="preserve"> PAGEREF _Toc99454511 \h </w:instrText>
             </w:r>
             <w:r>
               <w:rPr>
@@ -1833,7 +1833,7 @@
                 <w:noProof/>
                 <w:webHidden/>
               </w:rPr>
-              <w:t>13</w:t>
+              <w:t>12</w:t>
             </w:r>
             <w:r>
               <w:rPr>
@@ -1944,7 +1944,7 @@
           <w:numId w:val="13"/>
         </w:numPr>
       </w:pPr>
-      <w:bookmarkStart w:id="0" w:name="_Toc98338925"/>
+      <w:bookmarkStart w:id="0" w:name="_Toc99454491"/>
       <w:r>
         <w:lastRenderedPageBreak/>
         <w:t>Overview</w:t>
@@ -1959,7 +1959,7 @@
           <w:numId w:val="14"/>
         </w:numPr>
       </w:pPr>
-      <w:bookmarkStart w:id="1" w:name="_Toc98338926"/>
+      <w:bookmarkStart w:id="1" w:name="_Toc99454492"/>
       <w:r>
         <w:t>Introduction</w:t>
       </w:r>
@@ -2096,7 +2096,7 @@
           <w:numId w:val="14"/>
         </w:numPr>
       </w:pPr>
-      <w:bookmarkStart w:id="2" w:name="_Toc98338927"/>
+      <w:bookmarkStart w:id="2" w:name="_Toc99454493"/>
       <w:r>
         <w:t>System Functions</w:t>
       </w:r>
@@ -2110,7 +2110,7 @@
           <w:numId w:val="15"/>
         </w:numPr>
       </w:pPr>
-      <w:bookmarkStart w:id="3" w:name="_Toc98338928"/>
+      <w:bookmarkStart w:id="3" w:name="_Toc99454494"/>
       <w:r>
         <w:t>Screen Flow</w:t>
       </w:r>
@@ -2179,8 +2179,13 @@
         <w:jc w:val="center"/>
       </w:pPr>
       <w:r>
-        <w:t>2-1. Screen FLow</w:t>
-      </w:r>
+        <w:t xml:space="preserve">2-1. Screen </w:t>
+      </w:r>
+      <w:proofErr w:type="spellStart"/>
+      <w:r>
+        <w:t>FLow</w:t>
+      </w:r>
+      <w:proofErr w:type="spellEnd"/>
     </w:p>
     <w:p>
       <w:pPr>
@@ -2190,7 +2195,7 @@
           <w:numId w:val="15"/>
         </w:numPr>
       </w:pPr>
-      <w:bookmarkStart w:id="4" w:name="_Toc98338929"/>
+      <w:bookmarkStart w:id="4" w:name="_Toc99454495"/>
       <w:r>
         <w:t>Screen Details</w:t>
       </w:r>
@@ -2787,7 +2792,7 @@
           <w:numId w:val="15"/>
         </w:numPr>
       </w:pPr>
-      <w:bookmarkStart w:id="5" w:name="_Toc98338930"/>
+      <w:bookmarkStart w:id="5" w:name="_Toc99454496"/>
       <w:r>
         <w:t>User Authorization</w:t>
       </w:r>
@@ -3078,9 +3083,11 @@
             <w:tcW w:w="2653" w:type="dxa"/>
           </w:tcPr>
           <w:p>
+            <w:proofErr w:type="spellStart"/>
             <w:r>
               <w:t>UserPage</w:t>
             </w:r>
+            <w:proofErr w:type="spellEnd"/>
           </w:p>
         </w:tc>
         <w:tc>
@@ -3482,7 +3489,7 @@
           <w:numId w:val="15"/>
         </w:numPr>
       </w:pPr>
-      <w:bookmarkStart w:id="6" w:name="_Toc98338931"/>
+      <w:bookmarkStart w:id="6" w:name="_Toc99454497"/>
       <w:r>
         <w:t>Non-Screen Functions</w:t>
       </w:r>
@@ -3662,8 +3669,13 @@
           </w:tcPr>
           <w:p>
             <w:r>
-              <w:t>Use JWT to create a token for the login user and use it to determine if the user has permission to access api</w:t>
-            </w:r>
+              <w:t xml:space="preserve">Use JWT to create a token for the login user and use it to determine if the user has permission to access </w:t>
+            </w:r>
+            <w:proofErr w:type="spellStart"/>
+            <w:r>
+              <w:t>api</w:t>
+            </w:r>
+            <w:proofErr w:type="spellEnd"/>
           </w:p>
         </w:tc>
       </w:tr>
@@ -3722,7 +3734,7 @@
           <w:numId w:val="14"/>
         </w:numPr>
       </w:pPr>
-      <w:bookmarkStart w:id="7" w:name="_Toc98338932"/>
+      <w:bookmarkStart w:id="7" w:name="_Toc99454498"/>
       <w:r>
         <w:lastRenderedPageBreak/>
         <w:t>Common Requirements</w:t>
@@ -3799,7 +3811,7 @@
           <w:numId w:val="13"/>
         </w:numPr>
       </w:pPr>
-      <w:bookmarkStart w:id="8" w:name="_Toc98338933"/>
+      <w:bookmarkStart w:id="8" w:name="_Toc99454499"/>
       <w:r>
         <w:t>Functional Requirements</w:t>
       </w:r>
@@ -3815,7 +3827,7 @@
       <w:r>
         <w:t xml:space="preserve">     </w:t>
       </w:r>
-      <w:bookmarkStart w:id="9" w:name="_Toc98338934"/>
+      <w:bookmarkStart w:id="9" w:name="_Toc99454500"/>
       <w:r>
         <w:t>1.</w:t>
       </w:r>
@@ -3834,7 +3846,7 @@
       <w:r>
         <w:t xml:space="preserve">       </w:t>
       </w:r>
-      <w:bookmarkStart w:id="10" w:name="_Toc98338935"/>
+      <w:bookmarkStart w:id="10" w:name="_Toc99454501"/>
       <w:r>
         <w:t xml:space="preserve">a. </w:t>
       </w:r>
@@ -4096,7 +4108,7 @@
       <w:pPr>
         <w:pStyle w:val="Heading3"/>
       </w:pPr>
-      <w:bookmarkStart w:id="11" w:name="_Toc98338936"/>
+      <w:bookmarkStart w:id="11" w:name="_Toc99454502"/>
       <w:r>
         <w:t xml:space="preserve">b. </w:t>
       </w:r>
@@ -4259,7 +4271,7 @@
       <w:pPr>
         <w:pStyle w:val="Heading3"/>
       </w:pPr>
-      <w:bookmarkStart w:id="12" w:name="_Toc98338937"/>
+      <w:bookmarkStart w:id="12" w:name="_Toc99454503"/>
       <w:r>
         <w:t xml:space="preserve">c. </w:t>
       </w:r>
@@ -4548,7 +4560,7 @@
       <w:pPr>
         <w:pStyle w:val="Heading2"/>
       </w:pPr>
-      <w:bookmarkStart w:id="13" w:name="_Toc98338938"/>
+      <w:bookmarkStart w:id="13" w:name="_Toc99454504"/>
       <w:r>
         <w:t xml:space="preserve">2. </w:t>
       </w:r>
@@ -4587,7 +4599,7 @@
           <w:numId w:val="16"/>
         </w:numPr>
       </w:pPr>
-      <w:bookmarkStart w:id="14" w:name="_Toc98338939"/>
+      <w:bookmarkStart w:id="14" w:name="_Toc99454505"/>
       <w:r>
         <w:t>User</w:t>
       </w:r>
@@ -4882,7 +4894,7 @@
           <w:numId w:val="16"/>
         </w:numPr>
       </w:pPr>
-      <w:bookmarkStart w:id="15" w:name="_Toc98338940"/>
+      <w:bookmarkStart w:id="15" w:name="_Toc99454506"/>
       <w:r>
         <w:t>News</w:t>
       </w:r>
@@ -5198,7 +5210,7 @@
           <w:numId w:val="17"/>
         </w:numPr>
       </w:pPr>
-      <w:bookmarkStart w:id="16" w:name="_Toc98338941"/>
+      <w:bookmarkStart w:id="16" w:name="_Toc99454507"/>
       <w:r>
         <w:t>Password Encryption</w:t>
       </w:r>
@@ -5352,7 +5364,7 @@
           <w:numId w:val="17"/>
         </w:numPr>
       </w:pPr>
-      <w:bookmarkStart w:id="17" w:name="_Toc98338942"/>
+      <w:bookmarkStart w:id="17" w:name="_Toc99454508"/>
       <w:r>
         <w:t>Reset Password</w:t>
       </w:r>
@@ -5485,9 +5497,11 @@
           <w:numId w:val="17"/>
         </w:numPr>
       </w:pPr>
+      <w:bookmarkStart w:id="18" w:name="_Toc99454509"/>
       <w:r>
         <w:t>Post vaccinate</w:t>
       </w:r>
+      <w:bookmarkEnd w:id="18"/>
     </w:p>
     <w:p>
       <w:pPr>
@@ -5615,11 +5629,11 @@
           <w:numId w:val="17"/>
         </w:numPr>
       </w:pPr>
-      <w:bookmarkStart w:id="18" w:name="_Toc98338944"/>
+      <w:bookmarkStart w:id="19" w:name="_Toc99454510"/>
       <w:r>
         <w:t>Messenger</w:t>
       </w:r>
-      <w:bookmarkEnd w:id="18"/>
+      <w:bookmarkEnd w:id="19"/>
     </w:p>
     <w:p>
       <w:pPr>
@@ -5872,11 +5886,11 @@
           <w:numId w:val="17"/>
         </w:numPr>
       </w:pPr>
-      <w:bookmarkStart w:id="19" w:name="_Toc98338945"/>
+      <w:bookmarkStart w:id="20" w:name="_Toc99454511"/>
       <w:r>
         <w:t>Set timetable</w:t>
       </w:r>
-      <w:bookmarkEnd w:id="19"/>
+      <w:bookmarkEnd w:id="20"/>
     </w:p>
     <w:p>
       <w:pPr>
@@ -9763,28 +9777,28 @@
 </file>
 
 <file path=customXml/item1.xml><?xml version="1.0" encoding="utf-8"?>
+<b:Sources xmlns:b="http://schemas.openxmlformats.org/officeDocument/2006/bibliography" xmlns="http://schemas.openxmlformats.org/officeDocument/2006/bibliography" SelectedStyle="\APASixthEditionOfficeOnline.xsl" StyleName="APA" Version="6"/>
+</file>
+
+<file path=customXml/item2.xml><?xml version="1.0" encoding="utf-8"?>
 <go:gDocsCustomXmlDataStorage xmlns:go="http://customooxmlschemas.google.com/" xmlns:r="http://schemas.openxmlformats.org/officeDocument/2006/relationships">
   <go:docsCustomData xmlns:go="http://customooxmlschemas.google.com/" roundtripDataSignature="AMtx7mgRiJR5PlhR0cj957EyEWcXeEBGDg==">AMUW2mVIldBN0IsjkjOnYKPkUToGP5bhGNJ4e8w7Yf4GfQYJgeMYCUnWBGdkHnynPKO2aeYyurhzLQ3iMisHzuUCyTrHH4yDkjTmmUbcptSq8N8K2GksmIU=</go:docsCustomData>
 </go:gDocsCustomXmlDataStorage>
 </file>
 
-<file path=customXml/item2.xml><?xml version="1.0" encoding="utf-8"?>
-<b:Sources xmlns:b="http://schemas.openxmlformats.org/officeDocument/2006/bibliography" xmlns="http://schemas.openxmlformats.org/officeDocument/2006/bibliography" SelectedStyle="\APASixthEditionOfficeOnline.xsl" StyleName="APA" Version="6"/>
+<file path=customXml/itemProps1.xml><?xml version="1.0" encoding="utf-8"?>
+<ds:datastoreItem xmlns:ds="http://schemas.openxmlformats.org/officeDocument/2006/customXml" ds:itemID="{DD8E1ED5-D7D5-47E8-B905-35BDE4CC519D}">
+  <ds:schemaRefs>
+    <ds:schemaRef ds:uri="http://schemas.openxmlformats.org/officeDocument/2006/bibliography"/>
+  </ds:schemaRefs>
+</ds:datastoreItem>
 </file>
 
-<file path=customXml/itemProps1.xml><?xml version="1.0" encoding="utf-8"?>
+<file path=customXml/itemProps2.xml><?xml version="1.0" encoding="utf-8"?>
 <ds:datastoreItem xmlns:ds="http://schemas.openxmlformats.org/officeDocument/2006/customXml" ds:itemID="{11111111-1234-1234-1234-123412341234}">
   <ds:schemaRefs>
     <ds:schemaRef ds:uri="http://customooxmlschemas.google.com/"/>
     <ds:schemaRef ds:uri="http://schemas.openxmlformats.org/officeDocument/2006/relationships"/>
   </ds:schemaRefs>
 </ds:datastoreItem>
-</file>
-
-<file path=customXml/itemProps2.xml><?xml version="1.0" encoding="utf-8"?>
-<ds:datastoreItem xmlns:ds="http://schemas.openxmlformats.org/officeDocument/2006/customXml" ds:itemID="{DD8E1ED5-D7D5-47E8-B905-35BDE4CC519D}">
-  <ds:schemaRefs>
-    <ds:schemaRef ds:uri="http://schemas.openxmlformats.org/officeDocument/2006/bibliography"/>
-  </ds:schemaRefs>
-</ds:datastoreItem>
 </file>
</xml_diff>